<commit_message>
worked on login and added register
enkele foto's verwijdert
</commit_message>
<xml_diff>
--- a/documents/Technisch Ontwerp - Proftaak - Dgie & Amar - V1 - ict college.docx
+++ b/documents/Technisch Ontwerp - Proftaak - Dgie & Amar - V1 - ict college.docx
@@ -208,10 +208,7 @@
               <w:t xml:space="preserve"> </w:t>
             </w:r>
             <w:r>
-              <w:t xml:space="preserve"> </w:t>
-            </w:r>
-            <w:r>
-              <w:t>Alex Mares &amp;</w:t>
+              <w:t xml:space="preserve"> Alex Mares &amp;</w:t>
             </w:r>
             <w:r>
               <w:br/>
@@ -353,12 +350,6 @@
             <w:pPr>
               <w:spacing w:after="160" w:line="259" w:lineRule="auto"/>
             </w:pPr>
-            <w:r>
-              <w:rPr>
-                <w:color w:val="FF0000"/>
-              </w:rPr>
-              <w:t>De klant kan dezelfde persoon zijn als de docent.</w:t>
-            </w:r>
           </w:p>
         </w:tc>
         <w:tc>
@@ -1260,9 +1251,15 @@
     <w:p>
       <w:pPr>
         <w:pStyle w:val="Heading1"/>
+        <w:rPr>
+          <w:lang w:val="nl-NL"/>
+        </w:rPr>
       </w:pPr>
       <w:bookmarkStart w:id="1" w:name="_Toc482705858"/>
       <w:r>
+        <w:rPr>
+          <w:lang w:val="nl-NL"/>
+        </w:rPr>
         <w:t>Eisen</w:t>
       </w:r>
       <w:bookmarkEnd w:id="1"/>
@@ -1304,79 +1301,76 @@
     </w:p>
     <w:p>
       <w:r>
-        <w:t>Als de gebruiker is ingelogt kan die ook op de forum en ermeee interacten. Alles dat op de forum staat wordt opgeslagen in de DB</w:t>
-      </w:r>
-      <w:bookmarkStart w:id="2" w:name="_GoBack"/>
+        <w:t>Als de gebruiker is ingelogt kan di</w:t>
+      </w:r>
+      <w:r>
+        <w:t>e ook op de forum en erm</w:t>
+      </w:r>
+      <w:r>
+        <w:t>ee interacten. Alles dat op de forum staat wordt opgeslagen in de DB</w:t>
+      </w:r>
+    </w:p>
+    <w:p>
+      <w:r>
+        <w:t>De gebruiker kan naar zijn profiel gaan om al zijn informatie te zien. Ook kan de gebruiker zijn inventory zien</w:t>
+      </w:r>
+      <w:r>
+        <w:t>. Dit inventory wordt opgeslag</w:t>
+      </w:r>
+      <w:r>
+        <w:t xml:space="preserve">en in </w:t>
+      </w:r>
+      <w:r>
+        <w:t>de DB</w:t>
+      </w:r>
+    </w:p>
+    <w:p>
+      <w:r>
+        <w:t xml:space="preserve">Daarnaast </w:t>
+      </w:r>
+      <w:r>
+        <w:t>m</w:t>
+      </w:r>
+      <w:r>
+        <w:t>aken we ook een C# applicatie dat een mirror van de website wordt</w:t>
+      </w:r>
+    </w:p>
+    <w:p>
+      <w:pPr>
+        <w:pStyle w:val="Heading1"/>
+      </w:pPr>
+      <w:bookmarkStart w:id="2" w:name="_Toc482705859"/>
+      <w:r>
+        <w:t>Beslissingen</w:t>
+      </w:r>
       <w:bookmarkEnd w:id="2"/>
     </w:p>
     <w:p>
       <w:r>
-        <w:t>De gebruiker kan naar zijn profiel gaan om al zijn informatie te zien. Ook kan de gebruiker zijn inventory zien</w:t>
-      </w:r>
-      <w:r>
-        <w:t>. Dit inventory wordt opgeslag</w:t>
-      </w:r>
-      <w:r>
-        <w:t xml:space="preserve">en in </w:t>
-      </w:r>
-      <w:r>
-        <w:t>de DB</w:t>
-      </w:r>
-    </w:p>
-    <w:p>
-      <w:r>
-        <w:t xml:space="preserve">Daarnaast </w:t>
-      </w:r>
-      <w:r>
-        <w:t>m</w:t>
-      </w:r>
-      <w:r>
-        <w:t>aken we ook een C# applicatie dat een mirror van de website wordt</w:t>
-      </w:r>
-    </w:p>
-    <w:p>
-      <w:pPr>
-        <w:pStyle w:val="Heading1"/>
-      </w:pPr>
-      <w:bookmarkStart w:id="3" w:name="_Toc482705859"/>
-      <w:r>
-        <w:t>Beslissingen</w:t>
-      </w:r>
+        <w:t>We kiezen voor een login syste</w:t>
+      </w:r>
+      <w:r>
+        <w:t>m zodat niet iedereen op de forums kan posten zonder eerst een account aan te maken en ook voor de veiligheid van de gebruikers op de website. Ook ziet het er netjes uit en kan de gebruiker zijn informatie terug vinden op de gebruikers account page.</w:t>
+      </w:r>
+    </w:p>
+    <w:p>
+      <w:r>
+        <w:t>We hebben gekozen om een forum bij de website te maken zodat mensen makkelijk met elkaar kunnen praten zonder complexe technieken te gebruiken.</w:t>
+      </w:r>
+      <w:bookmarkStart w:id="3" w:name="_GoBack"/>
       <w:bookmarkEnd w:id="3"/>
     </w:p>
     <w:p>
-      <w:pPr>
-        <w:rPr>
-          <w:color w:val="FF0000"/>
-          <w:lang w:val="en-US"/>
-        </w:rPr>
-      </w:pPr>
-      <w:r>
-        <w:rPr>
-          <w:color w:val="FF0000"/>
-          <w:lang w:val="en-US"/>
-        </w:rPr>
-        <w:t>Beschrijf hier kort:</w:t>
-      </w:r>
-    </w:p>
-    <w:p>
-      <w:pPr>
-        <w:pStyle w:val="ListParagraph"/>
-        <w:numPr>
-          <w:ilvl w:val="0"/>
-          <w:numId w:val="8"/>
-        </w:numPr>
-        <w:rPr>
-          <w:color w:val="FF0000"/>
-        </w:rPr>
-      </w:pPr>
-      <w:r>
-        <w:rPr>
-          <w:color w:val="FF0000"/>
-        </w:rPr>
-        <w:t>Waarom het op deze manier opgelost gaat worden</w:t>
-      </w:r>
-    </w:p>
+      <w:r>
+        <w:t>We maken er een applicatie bij zodat we meer C# leren en dan kan je ook makkelijker bij de website.</w:t>
+      </w:r>
+    </w:p>
+    <w:p>
+      <w:r>
+        <w:t>We hebben ook voor costumer support gekozen omdat we zo vlug mogelijk willen weten als er een bug of fout is zodat we deze zo vlug mogelijk kunnen verhelpen</w:t>
+      </w:r>
+    </w:p>
+    <w:p/>
     <w:p>
       <w:pPr>
         <w:pStyle w:val="Heading1"/>
@@ -1407,6 +1401,7 @@
         </w:numPr>
       </w:pPr>
       <w:r>
+        <w:lastRenderedPageBreak/>
         <w:t>Damian is onze project leider</w:t>
       </w:r>
     </w:p>
@@ -1515,7 +1510,6 @@
         </w:numPr>
       </w:pPr>
       <w:r>
-        <w:lastRenderedPageBreak/>
         <w:t>Login</w:t>
       </w:r>
     </w:p>
@@ -1681,6 +1675,16 @@
         <w:t>Eerst testen we de connnectie tussen de Database en de website die we gemaakt hebben met PHP.</w:t>
       </w:r>
     </w:p>
+    <w:p>
+      <w:r>
+        <w:t>daarna kijken we als de informatie die wordt ingevult bij het registreren ook wel wordt opgeslagen</w:t>
+      </w:r>
+    </w:p>
+    <w:p>
+      <w:r>
+        <w:t>vervolgens kijken we ook als de opgeslagen informatie kan worden opgehaalt, gecheckt en goedgekeurt voor login. Als alle informaite goed wordt ingevult dan ben je ingelogt</w:t>
+      </w:r>
+    </w:p>
     <w:p/>
     <w:p>
       <w:pPr>
@@ -1688,6 +1692,7 @@
       </w:pPr>
       <w:bookmarkStart w:id="8" w:name="_Toc482705864"/>
       <w:r>
+        <w:lastRenderedPageBreak/>
         <w:t>Over dit document</w:t>
       </w:r>
       <w:bookmarkEnd w:id="8"/>
@@ -2483,6 +2488,7 @@
                 <w:sz w:val="18"/>
                 <w:szCs w:val="18"/>
               </w:rPr>
+              <w:lastRenderedPageBreak/>
               <w:t>Adobe Illustrator</w:t>
             </w:r>
           </w:p>
@@ -2613,7 +2619,7 @@
         <w:lang w:eastAsia="nl-NL"/>
       </w:rPr>
       <w:drawing>
-        <wp:anchor distT="0" distB="0" distL="114300" distR="114300" simplePos="0" relativeHeight="251661824" behindDoc="1" locked="0" layoutInCell="1" allowOverlap="1" wp14:anchorId="1D3D1E08" wp14:editId="4CB5CD48">
+        <wp:anchor distT="0" distB="0" distL="114300" distR="114300" simplePos="0" relativeHeight="251659264" behindDoc="1" locked="0" layoutInCell="1" allowOverlap="1" wp14:anchorId="1D3D1E08" wp14:editId="4CB5CD48">
           <wp:simplePos x="0" y="0"/>
           <wp:positionH relativeFrom="rightMargin">
             <wp:posOffset>53340</wp:posOffset>
@@ -2678,7 +2684,7 @@
         <w:lang w:eastAsia="nl-NL"/>
       </w:rPr>
       <w:drawing>
-        <wp:anchor distT="36576" distB="36576" distL="36576" distR="36576" simplePos="0" relativeHeight="251656704" behindDoc="0" locked="0" layoutInCell="1" allowOverlap="1" wp14:anchorId="700939B5" wp14:editId="2CF7B93C">
+        <wp:anchor distT="36576" distB="36576" distL="36576" distR="36576" simplePos="0" relativeHeight="251656192" behindDoc="0" locked="0" layoutInCell="1" allowOverlap="1" wp14:anchorId="700939B5" wp14:editId="2CF7B93C">
           <wp:simplePos x="0" y="0"/>
           <wp:positionH relativeFrom="column">
             <wp:posOffset>11445240</wp:posOffset>
@@ -2742,7 +2748,7 @@
         <w:lang w:eastAsia="nl-NL"/>
       </w:rPr>
       <w:drawing>
-        <wp:anchor distT="36576" distB="36576" distL="36576" distR="36576" simplePos="0" relativeHeight="251657728" behindDoc="0" locked="0" layoutInCell="1" allowOverlap="1" wp14:anchorId="3689FC9A" wp14:editId="66AC768F">
+        <wp:anchor distT="36576" distB="36576" distL="36576" distR="36576" simplePos="0" relativeHeight="251657216" behindDoc="0" locked="0" layoutInCell="1" allowOverlap="1" wp14:anchorId="3689FC9A" wp14:editId="66AC768F">
           <wp:simplePos x="0" y="0"/>
           <wp:positionH relativeFrom="column">
             <wp:posOffset>11445240</wp:posOffset>
@@ -2806,7 +2812,7 @@
         <w:lang w:eastAsia="nl-NL"/>
       </w:rPr>
       <w:drawing>
-        <wp:anchor distT="36576" distB="36576" distL="36576" distR="36576" simplePos="0" relativeHeight="251658752" behindDoc="0" locked="0" layoutInCell="1" allowOverlap="1" wp14:anchorId="014D4B42" wp14:editId="0D4CC765">
+        <wp:anchor distT="36576" distB="36576" distL="36576" distR="36576" simplePos="0" relativeHeight="251658240" behindDoc="0" locked="0" layoutInCell="1" allowOverlap="1" wp14:anchorId="014D4B42" wp14:editId="0D4CC765">
           <wp:simplePos x="0" y="0"/>
           <wp:positionH relativeFrom="column">
             <wp:posOffset>11445240</wp:posOffset>
@@ -2969,7 +2975,7 @@
         <w:sz w:val="16"/>
         <w:szCs w:val="16"/>
       </w:rPr>
-      <w:t>3</w:t>
+      <w:t>1</w:t>
     </w:r>
     <w:r>
       <w:rPr>
@@ -3018,7 +3024,7 @@
         <w:sz w:val="16"/>
         <w:szCs w:val="16"/>
       </w:rPr>
-      <w:t>5</w:t>
+      <w:t>6</w:t>
     </w:r>
     <w:r>
       <w:rPr>
@@ -3063,62 +3069,6 @@
     <w:pPr>
       <w:pStyle w:val="Header"/>
     </w:pPr>
-    <w:sdt>
-      <w:sdtPr>
-        <w:rPr>
-          <w:color w:val="FF0000"/>
-          <w:sz w:val="16"/>
-          <w:szCs w:val="16"/>
-        </w:rPr>
-        <w:id w:val="-813017648"/>
-        <w:docPartObj>
-          <w:docPartGallery w:val="Watermarks"/>
-          <w:docPartUnique/>
-        </w:docPartObj>
-      </w:sdtPr>
-      <w:sdtEndPr/>
-      <w:sdtContent>
-        <w:r>
-          <w:rPr>
-            <w:noProof/>
-            <w:color w:val="FF0000"/>
-            <w:sz w:val="16"/>
-            <w:szCs w:val="16"/>
-          </w:rPr>
-          <w:pict>
-            <v:shapetype id="_x0000_t136" coordsize="21600,21600" o:spt="136" adj="10800" path="m@7,l@8,m@5,21600l@6,21600e">
-              <v:formulas>
-                <v:f eqn="sum #0 0 10800"/>
-                <v:f eqn="prod #0 2 1"/>
-                <v:f eqn="sum 21600 0 @1"/>
-                <v:f eqn="sum 0 0 @2"/>
-                <v:f eqn="sum 21600 0 @3"/>
-                <v:f eqn="if @0 @3 0"/>
-                <v:f eqn="if @0 21600 @1"/>
-                <v:f eqn="if @0 0 @2"/>
-                <v:f eqn="if @0 @4 21600"/>
-                <v:f eqn="mid @5 @6"/>
-                <v:f eqn="mid @8 @5"/>
-                <v:f eqn="mid @7 @8"/>
-                <v:f eqn="mid @6 @7"/>
-                <v:f eqn="sum @6 0 @5"/>
-              </v:formulas>
-              <v:path textpathok="t" o:connecttype="custom" o:connectlocs="@9,0;@10,10800;@11,21600;@12,10800" o:connectangles="270,180,90,0"/>
-              <v:textpath on="t" fitshape="t"/>
-              <v:handles>
-                <v:h position="#0,bottomRight" xrange="6629,14971"/>
-              </v:handles>
-              <o:lock v:ext="edit" text="t" shapetype="t"/>
-            </v:shapetype>
-            <v:shape id="PowerPlusWaterMarkObject" o:spid="_x0000_s2049" type="#_x0000_t136" style="position:absolute;margin-left:0;margin-top:0;width:461.9pt;height:197.95pt;rotation:315;z-index:-251656704;mso-position-horizontal:center;mso-position-horizontal-relative:margin;mso-position-vertical:center;mso-position-vertical-relative:margin" o:allowincell="f" fillcolor="silver" stroked="f">
-              <v:fill opacity=".5"/>
-              <v:textpath style="font-family:&quot;Calibri&quot;;font-size:1pt" string="CONCEPT"/>
-              <w10:wrap anchorx="margin" anchory="margin"/>
-            </v:shape>
-          </w:pict>
-        </w:r>
-      </w:sdtContent>
-    </w:sdt>
     <w:r>
       <w:rPr>
         <w:noProof/>
@@ -3127,7 +3077,7 @@
         <w:lang w:eastAsia="nl-NL"/>
       </w:rPr>
       <w:drawing>
-        <wp:anchor distT="0" distB="0" distL="114300" distR="114300" simplePos="0" relativeHeight="251655680" behindDoc="0" locked="0" layoutInCell="1" allowOverlap="1" wp14:anchorId="2351B1AD" wp14:editId="101A1065">
+        <wp:anchor distT="0" distB="0" distL="114300" distR="114300" simplePos="0" relativeHeight="251655168" behindDoc="0" locked="0" layoutInCell="1" allowOverlap="1" wp14:anchorId="2351B1AD" wp14:editId="101A1065">
           <wp:simplePos x="0" y="0"/>
           <wp:positionH relativeFrom="column">
             <wp:posOffset>5113655</wp:posOffset>
@@ -3259,7 +3209,7 @@
         <w:sz w:val="16"/>
         <w:szCs w:val="16"/>
       </w:rPr>
-      <w:t>16-5-2017</w:t>
+      <w:t>17-5-2017</w:t>
     </w:r>
     <w:r>
       <w:rPr>
@@ -5525,7 +5475,7 @@
 </file>
 
 <file path=customXml/itemProps1.xml><?xml version="1.0" encoding="utf-8"?>
-<ds:datastoreItem xmlns:ds="http://schemas.openxmlformats.org/officeDocument/2006/customXml" ds:itemID="{9BA16CBA-546B-4F99-B9AC-6AB4B3E0FAC3}">
+<ds:datastoreItem xmlns:ds="http://schemas.openxmlformats.org/officeDocument/2006/customXml" ds:itemID="{D813E8A5-C84A-4D38-8596-BFC297EF5164}">
   <ds:schemaRefs>
     <ds:schemaRef ds:uri="http://schemas.openxmlformats.org/officeDocument/2006/bibliography"/>
   </ds:schemaRefs>

</xml_diff>